<commit_message>
added ROC space analysis for finding ensembles
</commit_message>
<xml_diff>
--- a/paper/Cover_Letter.docx
+++ b/paper/Cover_Letter.docx
@@ -14,12 +14,10 @@
       <w:r>
         <w:rPr>
           <w:rFonts w:ascii="Arial" w:hAnsi="Arial" w:cs="Arial"/>
-          <w:color w:val="333333"/>
-          <w:sz w:val="20"/>
-          <w:szCs w:val="20"/>
-          <w:shd w:val="clear" w:color="auto" w:fill="FFFFFF"/>
-        </w:rPr>
-        <w:t>Each submission should be accompanied by a cover letter, which should contain a brief explanation of what was previously known, the conceptual advance provided by the findings, and the significance of the findings to a broad readership. A cover letter may contain suggestions for appropriate reviewers and up to three requests for reviewer exclusions. The cover letter is confidential to the editor and will not be seen by reviewers.</w:t>
+          <w:sz w:val="24"/>
+          <w:szCs w:val="24"/>
+        </w:rPr>
+        <w:t>Dr. Mariela Zirlinger</w:t>
       </w:r>
     </w:p>
     <w:p>
@@ -37,138 +35,7 @@
           <w:sz w:val="24"/>
           <w:szCs w:val="24"/>
         </w:rPr>
-        <w:tab/>
-        <w:t>We submit our manuscript “</w:t>
-      </w:r>
-      <w:r>
-        <w:rPr>
-          <w:rFonts w:ascii="Arial" w:hAnsi="Arial" w:cs="Arial"/>
-          <w:sz w:val="24"/>
-          <w:szCs w:val="24"/>
-        </w:rPr>
-        <w:t>Conditional r</w:t>
-      </w:r>
-      <w:r>
-        <w:rPr>
-          <w:rFonts w:ascii="Arial" w:hAnsi="Arial" w:cs="Arial"/>
-          <w:sz w:val="24"/>
-          <w:szCs w:val="24"/>
-        </w:rPr>
-        <w:t xml:space="preserve">andom </w:t>
-      </w:r>
-      <w:r>
-        <w:rPr>
-          <w:rFonts w:ascii="Arial" w:hAnsi="Arial" w:cs="Arial"/>
-          <w:sz w:val="24"/>
-          <w:szCs w:val="24"/>
-        </w:rPr>
-        <w:t>f</w:t>
-      </w:r>
-      <w:r>
-        <w:rPr>
-          <w:rFonts w:ascii="Arial" w:hAnsi="Arial" w:cs="Arial"/>
-          <w:sz w:val="24"/>
-          <w:szCs w:val="24"/>
-        </w:rPr>
-        <w:t xml:space="preserve">ields for </w:t>
-      </w:r>
-      <w:r>
-        <w:rPr>
-          <w:rFonts w:ascii="Arial" w:hAnsi="Arial" w:cs="Arial"/>
-          <w:sz w:val="24"/>
-          <w:szCs w:val="24"/>
-        </w:rPr>
-        <w:t>s</w:t>
-      </w:r>
-      <w:r>
-        <w:rPr>
-          <w:rFonts w:ascii="Arial" w:hAnsi="Arial" w:cs="Arial"/>
-          <w:sz w:val="24"/>
-          <w:szCs w:val="24"/>
-        </w:rPr>
-        <w:t xml:space="preserve">ingle </w:t>
-      </w:r>
-      <w:r>
-        <w:rPr>
-          <w:rFonts w:ascii="Arial" w:hAnsi="Arial" w:cs="Arial"/>
-          <w:sz w:val="24"/>
-          <w:szCs w:val="24"/>
-        </w:rPr>
-        <w:t>c</w:t>
-      </w:r>
-      <w:r>
-        <w:rPr>
-          <w:rFonts w:ascii="Arial" w:hAnsi="Arial" w:cs="Arial"/>
-          <w:sz w:val="24"/>
-          <w:szCs w:val="24"/>
-        </w:rPr>
-        <w:t xml:space="preserve">ell </w:t>
-      </w:r>
-      <w:r>
-        <w:rPr>
-          <w:rFonts w:ascii="Arial" w:hAnsi="Arial" w:cs="Arial"/>
-          <w:sz w:val="24"/>
-          <w:szCs w:val="24"/>
-        </w:rPr>
-        <w:t>t</w:t>
-      </w:r>
-      <w:r>
-        <w:rPr>
-          <w:rFonts w:ascii="Arial" w:hAnsi="Arial" w:cs="Arial"/>
-          <w:sz w:val="24"/>
-          <w:szCs w:val="24"/>
-        </w:rPr>
-        <w:t xml:space="preserve">argeting of </w:t>
-      </w:r>
-      <w:r>
-        <w:rPr>
-          <w:rFonts w:ascii="Arial" w:hAnsi="Arial" w:cs="Arial"/>
-          <w:sz w:val="24"/>
-          <w:szCs w:val="24"/>
-        </w:rPr>
-        <w:t>c</w:t>
-      </w:r>
-      <w:r>
-        <w:rPr>
-          <w:rFonts w:ascii="Arial" w:hAnsi="Arial" w:cs="Arial"/>
-          <w:sz w:val="24"/>
-          <w:szCs w:val="24"/>
-        </w:rPr>
-        <w:t xml:space="preserve">ortical ensembles” </w:t>
-      </w:r>
-      <w:r>
-        <w:rPr>
-          <w:rFonts w:ascii="Arial" w:hAnsi="Arial" w:cs="Arial"/>
-          <w:sz w:val="24"/>
-          <w:szCs w:val="24"/>
-        </w:rPr>
-        <w:t xml:space="preserve">as a </w:t>
-      </w:r>
-      <w:proofErr w:type="spellStart"/>
-      <w:r>
-        <w:rPr>
-          <w:rFonts w:ascii="Arial" w:hAnsi="Arial" w:cs="Arial"/>
-          <w:sz w:val="24"/>
-          <w:szCs w:val="24"/>
-        </w:rPr>
-        <w:t>NeuroResource</w:t>
-      </w:r>
-      <w:proofErr w:type="spellEnd"/>
-      <w:r>
-        <w:rPr>
-          <w:rFonts w:ascii="Arial" w:hAnsi="Arial" w:cs="Arial"/>
-          <w:sz w:val="24"/>
-          <w:szCs w:val="24"/>
-        </w:rPr>
-        <w:t xml:space="preserve"> </w:t>
-      </w:r>
-      <w:r>
-        <w:rPr>
-          <w:rFonts w:ascii="Arial" w:hAnsi="Arial" w:cs="Arial"/>
-          <w:sz w:val="24"/>
-          <w:szCs w:val="24"/>
-        </w:rPr>
-        <w:t xml:space="preserve">for your consideration. </w:t>
+        <w:t>Scientific Editor</w:t>
       </w:r>
     </w:p>
     <w:p>
@@ -186,6 +53,208 @@
           <w:sz w:val="24"/>
           <w:szCs w:val="24"/>
         </w:rPr>
+        <w:t>Neuron</w:t>
+      </w:r>
+    </w:p>
+    <w:p>
+      <w:pPr>
+        <w:spacing w:after="0" w:line="480" w:lineRule="auto"/>
+        <w:jc w:val="right"/>
+        <w:rPr>
+          <w:rFonts w:ascii="Arial" w:hAnsi="Arial" w:cs="Arial"/>
+          <w:sz w:val="24"/>
+          <w:szCs w:val="24"/>
+        </w:rPr>
+      </w:pPr>
+      <w:r>
+        <w:rPr>
+          <w:rFonts w:ascii="Arial" w:hAnsi="Arial" w:cs="Arial"/>
+          <w:sz w:val="24"/>
+          <w:szCs w:val="24"/>
+        </w:rPr>
+        <w:t>Wednesday, December 21, 2016</w:t>
+      </w:r>
+    </w:p>
+    <w:p>
+      <w:pPr>
+        <w:spacing w:after="0" w:line="480" w:lineRule="auto"/>
+        <w:rPr>
+          <w:rFonts w:ascii="Arial" w:hAnsi="Arial" w:cs="Arial"/>
+          <w:sz w:val="24"/>
+          <w:szCs w:val="24"/>
+        </w:rPr>
+      </w:pPr>
+      <w:r>
+        <w:rPr>
+          <w:rFonts w:ascii="Arial" w:hAnsi="Arial" w:cs="Arial"/>
+          <w:sz w:val="24"/>
+          <w:szCs w:val="24"/>
+        </w:rPr>
+        <w:t xml:space="preserve">Dear </w:t>
+      </w:r>
+      <w:r>
+        <w:rPr>
+          <w:rFonts w:ascii="Arial" w:hAnsi="Arial" w:cs="Arial"/>
+          <w:sz w:val="24"/>
+          <w:szCs w:val="24"/>
+        </w:rPr>
+        <w:t>Dr</w:t>
+      </w:r>
+      <w:r>
+        <w:rPr>
+          <w:rFonts w:ascii="Arial" w:hAnsi="Arial" w:cs="Arial"/>
+          <w:sz w:val="24"/>
+          <w:szCs w:val="24"/>
+        </w:rPr>
+        <w:t xml:space="preserve">. Zirlinger, </w:t>
+      </w:r>
+    </w:p>
+    <w:p>
+      <w:pPr>
+        <w:spacing w:after="0" w:line="480" w:lineRule="auto"/>
+        <w:rPr>
+          <w:rFonts w:ascii="Arial" w:hAnsi="Arial" w:cs="Arial"/>
+          <w:sz w:val="24"/>
+          <w:szCs w:val="24"/>
+        </w:rPr>
+      </w:pPr>
+      <w:r>
+        <w:rPr>
+          <w:rFonts w:ascii="Arial" w:hAnsi="Arial" w:cs="Arial"/>
+          <w:sz w:val="24"/>
+          <w:szCs w:val="24"/>
+        </w:rPr>
+        <w:tab/>
+        <w:t>We submit our manuscript “</w:t>
+      </w:r>
+      <w:r>
+        <w:rPr>
+          <w:rFonts w:ascii="Arial" w:hAnsi="Arial" w:cs="Arial"/>
+          <w:sz w:val="24"/>
+          <w:szCs w:val="24"/>
+        </w:rPr>
+        <w:t>Conditional r</w:t>
+      </w:r>
+      <w:r>
+        <w:rPr>
+          <w:rFonts w:ascii="Arial" w:hAnsi="Arial" w:cs="Arial"/>
+          <w:sz w:val="24"/>
+          <w:szCs w:val="24"/>
+        </w:rPr>
+        <w:t xml:space="preserve">andom </w:t>
+      </w:r>
+      <w:r>
+        <w:rPr>
+          <w:rFonts w:ascii="Arial" w:hAnsi="Arial" w:cs="Arial"/>
+          <w:sz w:val="24"/>
+          <w:szCs w:val="24"/>
+        </w:rPr>
+        <w:t>f</w:t>
+      </w:r>
+      <w:r>
+        <w:rPr>
+          <w:rFonts w:ascii="Arial" w:hAnsi="Arial" w:cs="Arial"/>
+          <w:sz w:val="24"/>
+          <w:szCs w:val="24"/>
+        </w:rPr>
+        <w:t xml:space="preserve">ields for </w:t>
+      </w:r>
+      <w:r>
+        <w:rPr>
+          <w:rFonts w:ascii="Arial" w:hAnsi="Arial" w:cs="Arial"/>
+          <w:sz w:val="24"/>
+          <w:szCs w:val="24"/>
+        </w:rPr>
+        <w:t>s</w:t>
+      </w:r>
+      <w:r>
+        <w:rPr>
+          <w:rFonts w:ascii="Arial" w:hAnsi="Arial" w:cs="Arial"/>
+          <w:sz w:val="24"/>
+          <w:szCs w:val="24"/>
+        </w:rPr>
+        <w:t xml:space="preserve">ingle </w:t>
+      </w:r>
+      <w:r>
+        <w:rPr>
+          <w:rFonts w:ascii="Arial" w:hAnsi="Arial" w:cs="Arial"/>
+          <w:sz w:val="24"/>
+          <w:szCs w:val="24"/>
+        </w:rPr>
+        <w:t>c</w:t>
+      </w:r>
+      <w:r>
+        <w:rPr>
+          <w:rFonts w:ascii="Arial" w:hAnsi="Arial" w:cs="Arial"/>
+          <w:sz w:val="24"/>
+          <w:szCs w:val="24"/>
+        </w:rPr>
+        <w:t xml:space="preserve">ell </w:t>
+      </w:r>
+      <w:r>
+        <w:rPr>
+          <w:rFonts w:ascii="Arial" w:hAnsi="Arial" w:cs="Arial"/>
+          <w:sz w:val="24"/>
+          <w:szCs w:val="24"/>
+        </w:rPr>
+        <w:t>t</w:t>
+      </w:r>
+      <w:r>
+        <w:rPr>
+          <w:rFonts w:ascii="Arial" w:hAnsi="Arial" w:cs="Arial"/>
+          <w:sz w:val="24"/>
+          <w:szCs w:val="24"/>
+        </w:rPr>
+        <w:t xml:space="preserve">argeting of </w:t>
+      </w:r>
+      <w:r>
+        <w:rPr>
+          <w:rFonts w:ascii="Arial" w:hAnsi="Arial" w:cs="Arial"/>
+          <w:sz w:val="24"/>
+          <w:szCs w:val="24"/>
+        </w:rPr>
+        <w:t>c</w:t>
+      </w:r>
+      <w:r>
+        <w:rPr>
+          <w:rFonts w:ascii="Arial" w:hAnsi="Arial" w:cs="Arial"/>
+          <w:sz w:val="24"/>
+          <w:szCs w:val="24"/>
+        </w:rPr>
+        <w:t xml:space="preserve">ortical ensembles” </w:t>
+      </w:r>
+      <w:r>
+        <w:rPr>
+          <w:rFonts w:ascii="Arial" w:hAnsi="Arial" w:cs="Arial"/>
+          <w:sz w:val="24"/>
+          <w:szCs w:val="24"/>
+        </w:rPr>
+        <w:t xml:space="preserve">as a NeuroResource </w:t>
+      </w:r>
+      <w:r>
+        <w:rPr>
+          <w:rFonts w:ascii="Arial" w:hAnsi="Arial" w:cs="Arial"/>
+          <w:sz w:val="24"/>
+          <w:szCs w:val="24"/>
+        </w:rPr>
+        <w:t xml:space="preserve">for your consideration. </w:t>
+      </w:r>
+    </w:p>
+    <w:p>
+      <w:pPr>
+        <w:spacing w:after="0" w:line="480" w:lineRule="auto"/>
+        <w:rPr>
+          <w:rFonts w:ascii="Arial" w:hAnsi="Arial" w:cs="Arial"/>
+          <w:sz w:val="24"/>
+          <w:szCs w:val="24"/>
+        </w:rPr>
+      </w:pPr>
+      <w:r>
+        <w:rPr>
+          <w:rFonts w:ascii="Arial" w:hAnsi="Arial" w:cs="Arial"/>
+          <w:sz w:val="24"/>
+          <w:szCs w:val="24"/>
+        </w:rPr>
         <w:tab/>
         <w:t>In this paper</w:t>
       </w:r>
@@ -243,31 +312,79 @@
           <w:sz w:val="24"/>
           <w:szCs w:val="24"/>
         </w:rPr>
-        <w:t xml:space="preserve"> during specific physiological processes</w:t>
-      </w:r>
-      <w:r>
-        <w:rPr>
-          <w:rFonts w:ascii="Arial" w:hAnsi="Arial" w:cs="Arial"/>
-          <w:sz w:val="24"/>
-          <w:szCs w:val="24"/>
-        </w:rPr>
-        <w:t xml:space="preserve"> for optogenetic manipulations</w:t>
-      </w:r>
-      <w:r>
-        <w:rPr>
-          <w:rFonts w:ascii="Arial" w:hAnsi="Arial" w:cs="Arial"/>
-          <w:sz w:val="24"/>
-          <w:szCs w:val="24"/>
-        </w:rPr>
-        <w:t>. Using probabilistic graphical models, w</w:t>
-      </w:r>
-      <w:r>
-        <w:rPr>
-          <w:rFonts w:ascii="Arial" w:hAnsi="Arial" w:cs="Arial"/>
-          <w:sz w:val="24"/>
-          <w:szCs w:val="24"/>
-        </w:rPr>
-        <w:t xml:space="preserve">e </w:t>
+        <w:t xml:space="preserve"> </w:t>
+      </w:r>
+      <w:r>
+        <w:rPr>
+          <w:rFonts w:ascii="Arial" w:hAnsi="Arial" w:cs="Arial"/>
+          <w:sz w:val="24"/>
+          <w:szCs w:val="24"/>
+        </w:rPr>
+        <w:t>for optogenetic manipulations</w:t>
+      </w:r>
+      <w:r>
+        <w:rPr>
+          <w:rFonts w:ascii="Arial" w:hAnsi="Arial" w:cs="Arial"/>
+          <w:sz w:val="24"/>
+          <w:szCs w:val="24"/>
+        </w:rPr>
+        <w:t>.</w:t>
+      </w:r>
+      <w:r>
+        <w:rPr>
+          <w:rFonts w:ascii="Arial" w:hAnsi="Arial" w:cs="Arial"/>
+          <w:sz w:val="24"/>
+          <w:szCs w:val="24"/>
+        </w:rPr>
+        <w:t xml:space="preserve"> </w:t>
+      </w:r>
+      <w:r>
+        <w:rPr>
+          <w:rFonts w:ascii="Arial" w:hAnsi="Arial" w:cs="Arial"/>
+          <w:sz w:val="24"/>
+          <w:szCs w:val="24"/>
+        </w:rPr>
+        <w:t xml:space="preserve">We </w:t>
+      </w:r>
+      <w:r>
+        <w:rPr>
+          <w:rFonts w:ascii="Arial" w:hAnsi="Arial" w:cs="Arial"/>
+          <w:sz w:val="24"/>
+          <w:szCs w:val="24"/>
+        </w:rPr>
+        <w:t>us</w:t>
+      </w:r>
+      <w:r>
+        <w:rPr>
+          <w:rFonts w:ascii="Arial" w:hAnsi="Arial" w:cs="Arial"/>
+          <w:sz w:val="24"/>
+          <w:szCs w:val="24"/>
+        </w:rPr>
+        <w:t>ed</w:t>
+      </w:r>
+      <w:r>
+        <w:rPr>
+          <w:rFonts w:ascii="Arial" w:hAnsi="Arial" w:cs="Arial"/>
+          <w:sz w:val="24"/>
+          <w:szCs w:val="24"/>
+        </w:rPr>
+        <w:t xml:space="preserve"> a type of</w:t>
+      </w:r>
+      <w:r>
+        <w:rPr>
+          <w:rFonts w:ascii="Arial" w:hAnsi="Arial" w:cs="Arial"/>
+          <w:sz w:val="24"/>
+          <w:szCs w:val="24"/>
+        </w:rPr>
+        <w:t xml:space="preserve"> probabilistic graphical models</w:t>
+      </w:r>
+      <w:r>
+        <w:rPr>
+          <w:rFonts w:ascii="Arial" w:hAnsi="Arial" w:cs="Arial"/>
+          <w:sz w:val="24"/>
+          <w:szCs w:val="24"/>
+        </w:rPr>
+        <w:t xml:space="preserve">, </w:t>
       </w:r>
       <w:r>
         <w:rPr>
@@ -412,15 +529,15 @@
           <w:sz w:val="24"/>
           <w:szCs w:val="24"/>
         </w:rPr>
-        <w:t xml:space="preserve"> network reconfiguration</w:t>
-      </w:r>
-      <w:r>
-        <w:rPr>
-          <w:rFonts w:ascii="Arial" w:hAnsi="Arial" w:cs="Arial"/>
-          <w:sz w:val="24"/>
-          <w:szCs w:val="24"/>
-        </w:rPr>
-        <w:t>s</w:t>
+        <w:t xml:space="preserve"> network</w:t>
+      </w:r>
+      <w:r>
+        <w:rPr>
+          <w:rFonts w:ascii="Arial" w:hAnsi="Arial" w:cs="Arial"/>
+          <w:sz w:val="24"/>
+          <w:szCs w:val="24"/>
+        </w:rPr>
+        <w:t>-level</w:t>
       </w:r>
       <w:r>
         <w:rPr>
@@ -436,7 +553,7 @@
           <w:sz w:val="24"/>
           <w:szCs w:val="24"/>
         </w:rPr>
-        <w:t>induced by two-photon optogenetic stimulation.</w:t>
+        <w:t>changes</w:t>
       </w:r>
       <w:r>
         <w:rPr>
@@ -452,50 +569,24 @@
           <w:sz w:val="24"/>
           <w:szCs w:val="24"/>
         </w:rPr>
-        <w:t xml:space="preserve">We demonstrated that our method is stable across different datasets acquired with varying experimental conditions, and our codebase </w:t>
-      </w:r>
-      <w:r>
-        <w:rPr>
-          <w:rFonts w:ascii="Arial" w:hAnsi="Arial" w:cs="Arial"/>
-          <w:sz w:val="24"/>
-          <w:szCs w:val="24"/>
-        </w:rPr>
-        <w:t>will be made</w:t>
-      </w:r>
-      <w:r>
-        <w:rPr>
-          <w:rFonts w:ascii="Arial" w:hAnsi="Arial" w:cs="Arial"/>
-          <w:sz w:val="24"/>
-          <w:szCs w:val="24"/>
-        </w:rPr>
-        <w:t xml:space="preserve"> publicly available</w:t>
-      </w:r>
-      <w:r>
-        <w:rPr>
-          <w:rFonts w:ascii="Arial" w:hAnsi="Arial" w:cs="Arial"/>
-          <w:sz w:val="24"/>
-          <w:szCs w:val="24"/>
-        </w:rPr>
-        <w:t xml:space="preserve"> upon publication</w:t>
-      </w:r>
-      <w:r>
-        <w:rPr>
-          <w:rFonts w:ascii="Arial" w:hAnsi="Arial" w:cs="Arial"/>
-          <w:sz w:val="24"/>
-          <w:szCs w:val="24"/>
-        </w:rPr>
-        <w:t>.</w:t>
-      </w:r>
-      <w:r>
-        <w:rPr>
-          <w:rFonts w:ascii="Arial" w:hAnsi="Arial" w:cs="Arial"/>
-          <w:sz w:val="24"/>
-          <w:szCs w:val="24"/>
-        </w:rPr>
-        <w:t xml:space="preserve"> </w:t>
-      </w:r>
-      <w:bookmarkStart w:id="0" w:name="_GoBack"/>
-      <w:bookmarkEnd w:id="0"/>
+        <w:t>induced by tw</w:t>
+      </w:r>
+      <w:r>
+        <w:rPr>
+          <w:rFonts w:ascii="Arial" w:hAnsi="Arial" w:cs="Arial"/>
+          <w:sz w:val="24"/>
+          <w:szCs w:val="24"/>
+        </w:rPr>
+        <w:t>o</w:t>
+      </w:r>
+      <w:r>
+        <w:rPr>
+          <w:rFonts w:ascii="Arial" w:hAnsi="Arial" w:cs="Arial"/>
+          <w:sz w:val="24"/>
+          <w:szCs w:val="24"/>
+        </w:rPr>
+        <w:t>-photon optogenetic stimulation. Our method also show robust performance under various experimental conditions.</w:t>
+      </w:r>
     </w:p>
     <w:p>
       <w:pPr>
@@ -593,47 +684,31 @@
           <w:sz w:val="24"/>
           <w:szCs w:val="24"/>
         </w:rPr>
-        <w:t>During sensory, behavioral and cognitive processes, t</w:t>
-      </w:r>
-      <w:r>
-        <w:rPr>
-          <w:rFonts w:ascii="Arial" w:hAnsi="Arial" w:cs="Arial"/>
-          <w:sz w:val="24"/>
-          <w:szCs w:val="24"/>
-        </w:rPr>
-        <w:t xml:space="preserve">he </w:t>
-      </w:r>
-      <w:r>
-        <w:rPr>
-          <w:rFonts w:ascii="Arial" w:hAnsi="Arial" w:cs="Arial"/>
-          <w:sz w:val="24"/>
-          <w:szCs w:val="24"/>
-        </w:rPr>
-        <w:t xml:space="preserve">importance of </w:t>
-      </w:r>
-      <w:r>
-        <w:rPr>
-          <w:rFonts w:ascii="Arial" w:hAnsi="Arial" w:cs="Arial"/>
-          <w:sz w:val="24"/>
-          <w:szCs w:val="24"/>
-        </w:rPr>
-        <w:t xml:space="preserve">coordinated firing of neuronal populations </w:t>
-      </w:r>
-      <w:r>
-        <w:rPr>
-          <w:rFonts w:ascii="Arial" w:hAnsi="Arial" w:cs="Arial"/>
-          <w:sz w:val="24"/>
-          <w:szCs w:val="24"/>
-        </w:rPr>
-        <w:t>have been implied in previous research</w:t>
-      </w:r>
-      <w:r>
-        <w:rPr>
-          <w:rFonts w:ascii="Arial" w:hAnsi="Arial" w:cs="Arial"/>
-          <w:sz w:val="24"/>
-          <w:szCs w:val="24"/>
-        </w:rPr>
-        <w:t xml:space="preserve"> (Harvey et al., 2012)</w:t>
+        <w:t>Neuronal ensembles have been proposed to form the substrate of various physiological and behavioral processes, and recent advance in our group demonstrates the possibility of optically manipulating ensemble activity</w:t>
+      </w:r>
+      <w:r>
+        <w:rPr>
+          <w:rFonts w:ascii="Arial" w:hAnsi="Arial" w:cs="Arial"/>
+          <w:sz w:val="24"/>
+          <w:szCs w:val="24"/>
+        </w:rPr>
+        <w:t xml:space="preserve"> with single cell precision</w:t>
+      </w:r>
+      <w:r>
+        <w:rPr>
+          <w:rFonts w:ascii="Arial" w:hAnsi="Arial" w:cs="Arial"/>
+          <w:sz w:val="24"/>
+          <w:szCs w:val="24"/>
+        </w:rPr>
+        <w:t xml:space="preserve"> in awake animals</w:t>
+      </w:r>
+      <w:r>
+        <w:rPr>
+          <w:rFonts w:ascii="Arial" w:hAnsi="Arial" w:cs="Arial"/>
+          <w:sz w:val="24"/>
+          <w:szCs w:val="24"/>
+        </w:rPr>
+        <w:t xml:space="preserve"> (Carrillo-Reid et al., 2016)</w:t>
       </w:r>
       <w:r>
         <w:rPr>
@@ -649,23 +724,96 @@
           <w:sz w:val="24"/>
           <w:szCs w:val="24"/>
         </w:rPr>
-        <w:t xml:space="preserve">However, the role of specific groups of neurons in these functions have been difficult to elucidate since it requires the identification of single cell targets. </w:t>
-      </w:r>
-      <w:r>
-        <w:rPr>
-          <w:rFonts w:ascii="Arial" w:hAnsi="Arial" w:cs="Arial"/>
-          <w:sz w:val="24"/>
-          <w:szCs w:val="24"/>
-        </w:rPr>
-        <w:t xml:space="preserve">Our approach </w:t>
-      </w:r>
-      <w:r>
-        <w:rPr>
-          <w:rFonts w:ascii="Arial" w:hAnsi="Arial" w:cs="Arial"/>
-          <w:sz w:val="24"/>
-          <w:szCs w:val="24"/>
-        </w:rPr>
-        <w:t>contributes to the</w:t>
+        <w:t xml:space="preserve">However, there is still a lack of effective approaches to identify the </w:t>
+      </w:r>
+      <w:r>
+        <w:rPr>
+          <w:rFonts w:ascii="Arial" w:hAnsi="Arial" w:cs="Arial"/>
+          <w:sz w:val="24"/>
+          <w:szCs w:val="24"/>
+        </w:rPr>
+        <w:t xml:space="preserve">relevant </w:t>
+      </w:r>
+      <w:r>
+        <w:rPr>
+          <w:rFonts w:ascii="Arial" w:hAnsi="Arial" w:cs="Arial"/>
+          <w:sz w:val="24"/>
+          <w:szCs w:val="24"/>
+        </w:rPr>
+        <w:t xml:space="preserve">ensembles and the critical neurons </w:t>
+      </w:r>
+      <w:r>
+        <w:rPr>
+          <w:rFonts w:ascii="Arial" w:hAnsi="Arial" w:cs="Arial"/>
+          <w:sz w:val="24"/>
+          <w:szCs w:val="24"/>
+        </w:rPr>
+        <w:t>therein</w:t>
+      </w:r>
+      <w:r>
+        <w:rPr>
+          <w:rFonts w:ascii="Arial" w:hAnsi="Arial" w:cs="Arial"/>
+          <w:sz w:val="24"/>
+          <w:szCs w:val="24"/>
+        </w:rPr>
+        <w:t xml:space="preserve">. </w:t>
+      </w:r>
+      <w:r>
+        <w:rPr>
+          <w:rFonts w:ascii="Arial" w:hAnsi="Arial" w:cs="Arial"/>
+          <w:sz w:val="24"/>
+          <w:szCs w:val="24"/>
+        </w:rPr>
+        <w:t xml:space="preserve">Traditional models such as Ising models suit </w:t>
+      </w:r>
+      <w:r>
+        <w:rPr>
+          <w:rFonts w:ascii="Arial" w:hAnsi="Arial" w:cs="Arial"/>
+          <w:sz w:val="24"/>
+          <w:szCs w:val="24"/>
+        </w:rPr>
+        <w:lastRenderedPageBreak/>
+        <w:t xml:space="preserve">well for capturing pairwise interactions of observed </w:t>
+      </w:r>
+      <w:r>
+        <w:rPr>
+          <w:rFonts w:ascii="Arial" w:hAnsi="Arial" w:cs="Arial"/>
+          <w:sz w:val="24"/>
+          <w:szCs w:val="24"/>
+        </w:rPr>
+        <w:t xml:space="preserve">neuronal </w:t>
+      </w:r>
+      <w:r>
+        <w:rPr>
+          <w:rFonts w:ascii="Arial" w:hAnsi="Arial" w:cs="Arial"/>
+          <w:sz w:val="24"/>
+          <w:szCs w:val="24"/>
+        </w:rPr>
+        <w:t xml:space="preserve">activity, while our approach, the conditional random field models, allows for modeling complex interactions with a general graph structure. </w:t>
+      </w:r>
+      <w:r>
+        <w:rPr>
+          <w:rFonts w:ascii="Arial" w:hAnsi="Arial" w:cs="Arial"/>
+          <w:sz w:val="24"/>
+          <w:szCs w:val="24"/>
+        </w:rPr>
+        <w:t xml:space="preserve">To our knowledge, this is the first time that conditional probabilistic graphical models with general structures are applied </w:t>
+      </w:r>
+      <w:r>
+        <w:rPr>
+          <w:rFonts w:ascii="Arial" w:hAnsi="Arial" w:cs="Arial"/>
+          <w:sz w:val="24"/>
+          <w:szCs w:val="24"/>
+        </w:rPr>
+        <w:t>in identifying functional ensembles and critical neurons</w:t>
+      </w:r>
+      <w:r>
+        <w:rPr>
+          <w:rFonts w:ascii="Arial" w:hAnsi="Arial" w:cs="Arial"/>
+          <w:sz w:val="24"/>
+          <w:szCs w:val="24"/>
+        </w:rPr>
+        <w:t>.</w:t>
       </w:r>
       <w:r>
         <w:rPr>
@@ -681,120 +829,15 @@
           <w:sz w:val="24"/>
           <w:szCs w:val="24"/>
         </w:rPr>
-        <w:lastRenderedPageBreak/>
-        <w:t xml:space="preserve">designing </w:t>
-      </w:r>
-      <w:r>
-        <w:rPr>
-          <w:rFonts w:ascii="Arial" w:hAnsi="Arial" w:cs="Arial"/>
-          <w:sz w:val="24"/>
-          <w:szCs w:val="24"/>
-        </w:rPr>
-        <w:t xml:space="preserve">of </w:t>
-      </w:r>
-      <w:r>
-        <w:rPr>
-          <w:rFonts w:ascii="Arial" w:hAnsi="Arial" w:cs="Arial"/>
-          <w:sz w:val="24"/>
-          <w:szCs w:val="24"/>
-        </w:rPr>
-        <w:t>single cell optogenetic manipulation in closed loop experiments</w:t>
-      </w:r>
-      <w:r>
-        <w:rPr>
-          <w:rFonts w:ascii="Arial" w:hAnsi="Arial" w:cs="Arial"/>
-          <w:sz w:val="24"/>
-          <w:szCs w:val="24"/>
-        </w:rPr>
-        <w:t>. This will allow us</w:t>
-      </w:r>
-      <w:r>
-        <w:rPr>
-          <w:rFonts w:ascii="Arial" w:hAnsi="Arial" w:cs="Arial"/>
-          <w:sz w:val="24"/>
-          <w:szCs w:val="24"/>
-        </w:rPr>
-        <w:t xml:space="preserve"> to investigate the role of a specific subpopulation of neurons during different behavioral events</w:t>
-      </w:r>
-      <w:r>
-        <w:rPr>
-          <w:rFonts w:ascii="Arial" w:hAnsi="Arial" w:cs="Arial"/>
-          <w:sz w:val="24"/>
-          <w:szCs w:val="24"/>
-        </w:rPr>
-        <w:t xml:space="preserve">. </w:t>
-      </w:r>
-      <w:r>
-        <w:rPr>
-          <w:rFonts w:ascii="Arial" w:hAnsi="Arial" w:cs="Arial"/>
-          <w:sz w:val="24"/>
-          <w:szCs w:val="24"/>
-        </w:rPr>
-        <w:t>In clinical research, e</w:t>
-      </w:r>
-      <w:r>
-        <w:rPr>
-          <w:rFonts w:ascii="Arial" w:hAnsi="Arial" w:cs="Arial"/>
-          <w:sz w:val="24"/>
-          <w:szCs w:val="24"/>
-        </w:rPr>
-        <w:t xml:space="preserve">lectrical stimulation of visual cortex has been used for decades as an attempt to provide useful visual sensations to patients that have lost the functionality of their eyes (Brindley and Lewin, 1968). A challenging issue regarding </w:t>
-      </w:r>
-      <w:r>
-        <w:rPr>
-          <w:rFonts w:ascii="Arial" w:hAnsi="Arial" w:cs="Arial"/>
-          <w:sz w:val="24"/>
-          <w:szCs w:val="24"/>
-        </w:rPr>
-        <w:t>this method</w:t>
-      </w:r>
-      <w:r>
-        <w:rPr>
-          <w:rFonts w:ascii="Arial" w:hAnsi="Arial" w:cs="Arial"/>
-          <w:sz w:val="24"/>
-          <w:szCs w:val="24"/>
-        </w:rPr>
-        <w:t xml:space="preserve"> is </w:t>
-      </w:r>
-      <w:r>
-        <w:rPr>
-          <w:rFonts w:ascii="Arial" w:hAnsi="Arial" w:cs="Arial"/>
-          <w:sz w:val="24"/>
-          <w:szCs w:val="24"/>
-        </w:rPr>
-        <w:t xml:space="preserve">the use of </w:t>
-      </w:r>
-      <w:r>
-        <w:rPr>
-          <w:rFonts w:ascii="Arial" w:hAnsi="Arial" w:cs="Arial"/>
-          <w:sz w:val="24"/>
-          <w:szCs w:val="24"/>
-        </w:rPr>
-        <w:t xml:space="preserve">devices with a large number of electrodes (Shepherd et al., 2013). </w:t>
-      </w:r>
-      <w:r>
-        <w:rPr>
-          <w:rFonts w:ascii="Arial" w:hAnsi="Arial" w:cs="Arial"/>
-          <w:sz w:val="24"/>
-          <w:szCs w:val="24"/>
-        </w:rPr>
-        <w:t xml:space="preserve">We demonstrated that </w:t>
-      </w:r>
-      <w:r>
-        <w:rPr>
-          <w:rFonts w:ascii="Arial" w:hAnsi="Arial" w:cs="Arial"/>
-          <w:sz w:val="24"/>
-          <w:szCs w:val="24"/>
-        </w:rPr>
-        <w:t xml:space="preserve">the identification of neurons with pattern completion capability could be used to reduce the number of active points that require stimulation. </w:t>
-      </w:r>
-      <w:r>
-        <w:rPr>
-          <w:rFonts w:ascii="Arial" w:hAnsi="Arial" w:cs="Arial"/>
-          <w:sz w:val="24"/>
-          <w:szCs w:val="24"/>
-        </w:rPr>
-        <w:t>Targeting single neurons offers the possibility to alter behavior or treat pathological disorders at microcircuit level with single cell resolution.</w:t>
+        <w:t>This opens the new direction</w:t>
+      </w:r>
+      <w:r>
+        <w:rPr>
+          <w:rFonts w:ascii="Arial" w:hAnsi="Arial" w:cs="Arial"/>
+          <w:sz w:val="24"/>
+          <w:szCs w:val="24"/>
+        </w:rPr>
+        <w:t xml:space="preserve"> of using conditional graphical models to study complex real-world neuronal networks.</w:t>
       </w:r>
     </w:p>
     <w:p>
@@ -813,18 +856,139 @@
           <w:sz w:val="24"/>
           <w:szCs w:val="24"/>
         </w:rPr>
-        <w:t xml:space="preserve">As </w:t>
-      </w:r>
-      <w:proofErr w:type="gramStart"/>
-      <w:r>
-        <w:rPr>
-          <w:rFonts w:ascii="Arial" w:hAnsi="Arial" w:cs="Arial"/>
-          <w:sz w:val="24"/>
-          <w:szCs w:val="24"/>
-        </w:rPr>
-        <w:t>reviewers</w:t>
-      </w:r>
-      <w:proofErr w:type="gramEnd"/>
+        <w:t>Our approach</w:t>
+      </w:r>
+      <w:r>
+        <w:rPr>
+          <w:rFonts w:ascii="Arial" w:hAnsi="Arial" w:cs="Arial"/>
+          <w:sz w:val="24"/>
+          <w:szCs w:val="24"/>
+        </w:rPr>
+        <w:t xml:space="preserve"> </w:t>
+      </w:r>
+      <w:r>
+        <w:rPr>
+          <w:rFonts w:ascii="Arial" w:hAnsi="Arial" w:cs="Arial"/>
+          <w:sz w:val="24"/>
+          <w:szCs w:val="24"/>
+        </w:rPr>
+        <w:t>will</w:t>
+      </w:r>
+      <w:r>
+        <w:rPr>
+          <w:rFonts w:ascii="Arial" w:hAnsi="Arial" w:cs="Arial"/>
+          <w:sz w:val="24"/>
+          <w:szCs w:val="24"/>
+        </w:rPr>
+        <w:t xml:space="preserve"> guide t</w:t>
+      </w:r>
+      <w:r>
+        <w:rPr>
+          <w:rFonts w:ascii="Arial" w:hAnsi="Arial" w:cs="Arial"/>
+          <w:sz w:val="24"/>
+          <w:szCs w:val="24"/>
+        </w:rPr>
+        <w:t>he</w:t>
+      </w:r>
+      <w:r>
+        <w:rPr>
+          <w:rFonts w:ascii="Arial" w:hAnsi="Arial" w:cs="Arial"/>
+          <w:sz w:val="24"/>
+          <w:szCs w:val="24"/>
+        </w:rPr>
+        <w:t xml:space="preserve"> design </w:t>
+      </w:r>
+      <w:r>
+        <w:rPr>
+          <w:rFonts w:ascii="Arial" w:hAnsi="Arial" w:cs="Arial"/>
+          <w:sz w:val="24"/>
+          <w:szCs w:val="24"/>
+        </w:rPr>
+        <w:t xml:space="preserve">of </w:t>
+      </w:r>
+      <w:r>
+        <w:rPr>
+          <w:rFonts w:ascii="Arial" w:hAnsi="Arial" w:cs="Arial"/>
+          <w:sz w:val="24"/>
+          <w:szCs w:val="24"/>
+        </w:rPr>
+        <w:t>single cell optogenetic manipulation in closed loop experiments</w:t>
+      </w:r>
+      <w:r>
+        <w:rPr>
+          <w:rFonts w:ascii="Arial" w:hAnsi="Arial" w:cs="Arial"/>
+          <w:sz w:val="24"/>
+          <w:szCs w:val="24"/>
+        </w:rPr>
+        <w:t>. This allow</w:t>
+      </w:r>
+      <w:r>
+        <w:rPr>
+          <w:rFonts w:ascii="Arial" w:hAnsi="Arial" w:cs="Arial"/>
+          <w:sz w:val="24"/>
+          <w:szCs w:val="24"/>
+        </w:rPr>
+        <w:t>s</w:t>
+      </w:r>
+      <w:r>
+        <w:rPr>
+          <w:rFonts w:ascii="Arial" w:hAnsi="Arial" w:cs="Arial"/>
+          <w:sz w:val="24"/>
+          <w:szCs w:val="24"/>
+        </w:rPr>
+        <w:t xml:space="preserve"> us</w:t>
+      </w:r>
+      <w:r>
+        <w:rPr>
+          <w:rFonts w:ascii="Arial" w:hAnsi="Arial" w:cs="Arial"/>
+          <w:sz w:val="24"/>
+          <w:szCs w:val="24"/>
+        </w:rPr>
+        <w:t xml:space="preserve"> to investigate the role of a specific population of neurons during behavioral events</w:t>
+      </w:r>
+      <w:r>
+        <w:rPr>
+          <w:rFonts w:ascii="Arial" w:hAnsi="Arial" w:cs="Arial"/>
+          <w:sz w:val="24"/>
+          <w:szCs w:val="24"/>
+        </w:rPr>
+        <w:t xml:space="preserve">, and </w:t>
+      </w:r>
+      <w:r>
+        <w:rPr>
+          <w:rFonts w:ascii="Arial" w:hAnsi="Arial" w:cs="Arial"/>
+          <w:sz w:val="24"/>
+          <w:szCs w:val="24"/>
+        </w:rPr>
+        <w:t>offers the possibility to alter behavior or treat pathological disorders at microcircuit level with single cell resolution.</w:t>
+      </w:r>
+    </w:p>
+    <w:p>
+      <w:pPr>
+        <w:spacing w:after="0" w:line="480" w:lineRule="auto"/>
+        <w:ind w:firstLine="720"/>
+        <w:rPr>
+          <w:rFonts w:ascii="Arial" w:hAnsi="Arial" w:cs="Arial"/>
+          <w:sz w:val="24"/>
+          <w:szCs w:val="24"/>
+        </w:rPr>
+      </w:pPr>
+      <w:r>
+        <w:rPr>
+          <w:rFonts w:ascii="Arial" w:hAnsi="Arial" w:cs="Arial"/>
+          <w:sz w:val="24"/>
+          <w:szCs w:val="24"/>
+        </w:rPr>
+        <w:t>As reviewers</w:t>
+      </w:r>
+      <w:r>
+        <w:rPr>
+          <w:rFonts w:ascii="Arial" w:hAnsi="Arial" w:cs="Arial"/>
+          <w:sz w:val="24"/>
+          <w:szCs w:val="24"/>
+        </w:rPr>
+        <w:t>,</w:t>
+      </w:r>
       <w:r>
         <w:rPr>
           <w:rFonts w:ascii="Arial" w:hAnsi="Arial" w:cs="Arial"/>
@@ -839,43 +1003,7 @@
           <w:sz w:val="24"/>
           <w:szCs w:val="24"/>
         </w:rPr>
-        <w:t xml:space="preserve"> Ed </w:t>
-      </w:r>
-      <w:proofErr w:type="spellStart"/>
-      <w:r>
-        <w:rPr>
-          <w:rFonts w:ascii="Arial" w:hAnsi="Arial" w:cs="Arial"/>
-          <w:sz w:val="24"/>
-          <w:szCs w:val="24"/>
-        </w:rPr>
-        <w:t>Bullmore</w:t>
-      </w:r>
-      <w:proofErr w:type="spellEnd"/>
-      <w:r>
-        <w:rPr>
-          <w:rFonts w:ascii="Arial" w:hAnsi="Arial" w:cs="Arial"/>
-          <w:sz w:val="24"/>
-          <w:szCs w:val="24"/>
-        </w:rPr>
-        <w:t xml:space="preserve">, Olaf </w:t>
-      </w:r>
-      <w:proofErr w:type="spellStart"/>
-      <w:r>
-        <w:rPr>
-          <w:rFonts w:ascii="Arial" w:hAnsi="Arial" w:cs="Arial"/>
-          <w:sz w:val="24"/>
-          <w:szCs w:val="24"/>
-        </w:rPr>
-        <w:t>Sporns</w:t>
-      </w:r>
-      <w:proofErr w:type="spellEnd"/>
-      <w:r>
-        <w:rPr>
-          <w:rFonts w:ascii="Arial" w:hAnsi="Arial" w:cs="Arial"/>
-          <w:sz w:val="24"/>
-          <w:szCs w:val="24"/>
-        </w:rPr>
-        <w:t xml:space="preserve">, </w:t>
+        <w:t xml:space="preserve"> Ed Bullmore, Olaf Sporns, </w:t>
       </w:r>
       <w:r>
         <w:rPr>
@@ -885,6 +1013,80 @@
         </w:rPr>
         <w:t xml:space="preserve">Danielle Bassett, </w:t>
       </w:r>
+      <w:r>
+        <w:rPr>
+          <w:rFonts w:ascii="Arial" w:hAnsi="Arial" w:cs="Arial"/>
+          <w:sz w:val="24"/>
+          <w:szCs w:val="24"/>
+        </w:rPr>
+        <w:t>who are experts in graph theory</w:t>
+      </w:r>
+      <w:r>
+        <w:rPr>
+          <w:rFonts w:ascii="Arial" w:hAnsi="Arial" w:cs="Arial"/>
+          <w:sz w:val="24"/>
+          <w:szCs w:val="24"/>
+        </w:rPr>
+        <w:t xml:space="preserve">, and William Bialek, who is specialized in </w:t>
+      </w:r>
+      <w:r>
+        <w:rPr>
+          <w:rFonts w:ascii="Arial" w:hAnsi="Arial" w:cs="Arial"/>
+          <w:sz w:val="24"/>
+          <w:szCs w:val="24"/>
+        </w:rPr>
+        <w:t>network analysis</w:t>
+      </w:r>
+      <w:bookmarkStart w:id="0" w:name="_GoBack"/>
+      <w:bookmarkEnd w:id="0"/>
+      <w:r>
+        <w:rPr>
+          <w:rFonts w:ascii="Arial" w:hAnsi="Arial" w:cs="Arial"/>
+          <w:sz w:val="24"/>
+          <w:szCs w:val="24"/>
+        </w:rPr>
+        <w:t>.</w:t>
+      </w:r>
+    </w:p>
+    <w:p>
+      <w:pPr>
+        <w:spacing w:after="0" w:line="480" w:lineRule="auto"/>
+        <w:ind w:firstLine="720"/>
+        <w:rPr>
+          <w:rFonts w:ascii="Arial" w:hAnsi="Arial" w:cs="Arial"/>
+          <w:sz w:val="24"/>
+          <w:szCs w:val="24"/>
+        </w:rPr>
+      </w:pPr>
+    </w:p>
+    <w:p>
+      <w:pPr>
+        <w:spacing w:after="0" w:line="480" w:lineRule="auto"/>
+        <w:rPr>
+          <w:rFonts w:ascii="Arial" w:hAnsi="Arial" w:cs="Arial"/>
+          <w:sz w:val="24"/>
+          <w:szCs w:val="24"/>
+        </w:rPr>
+      </w:pPr>
+      <w:r>
+        <w:rPr>
+          <w:rFonts w:ascii="Arial" w:hAnsi="Arial" w:cs="Arial"/>
+          <w:sz w:val="24"/>
+          <w:szCs w:val="24"/>
+        </w:rPr>
+        <w:t>Sincerely,</w:t>
+      </w:r>
+    </w:p>
+    <w:p>
+      <w:pPr>
+        <w:spacing w:after="0" w:line="480" w:lineRule="auto"/>
+        <w:ind w:firstLine="720"/>
+        <w:rPr>
+          <w:rFonts w:ascii="Arial" w:hAnsi="Arial" w:cs="Arial"/>
+          <w:sz w:val="24"/>
+          <w:szCs w:val="24"/>
+        </w:rPr>
+      </w:pPr>
     </w:p>
     <w:p>
       <w:pPr>

</xml_diff>

<commit_message>
ensemble identified with AUC
</commit_message>
<xml_diff>
--- a/paper/Cover_Letter.docx
+++ b/paper/Cover_Letter.docx
@@ -17,8 +17,18 @@
           <w:sz w:val="24"/>
           <w:szCs w:val="24"/>
         </w:rPr>
-        <w:t>Dr. Mariela Zirlinger</w:t>
-      </w:r>
+        <w:t xml:space="preserve">Dr. Mariela </w:t>
+      </w:r>
+      <w:proofErr w:type="spellStart"/>
+      <w:r>
+        <w:rPr>
+          <w:rFonts w:ascii="Arial" w:hAnsi="Arial" w:cs="Arial"/>
+          <w:sz w:val="24"/>
+          <w:szCs w:val="24"/>
+        </w:rPr>
+        <w:t>Zirlinger</w:t>
+      </w:r>
+      <w:proofErr w:type="spellEnd"/>
     </w:p>
     <w:p>
       <w:pPr>
@@ -106,7 +116,25 @@
           <w:sz w:val="24"/>
           <w:szCs w:val="24"/>
         </w:rPr>
-        <w:t xml:space="preserve">. Zirlinger, </w:t>
+        <w:t xml:space="preserve">. </w:t>
+      </w:r>
+      <w:proofErr w:type="spellStart"/>
+      <w:r>
+        <w:rPr>
+          <w:rFonts w:ascii="Arial" w:hAnsi="Arial" w:cs="Arial"/>
+          <w:sz w:val="24"/>
+          <w:szCs w:val="24"/>
+        </w:rPr>
+        <w:t>Zirlinger</w:t>
+      </w:r>
+      <w:proofErr w:type="spellEnd"/>
+      <w:r>
+        <w:rPr>
+          <w:rFonts w:ascii="Arial" w:hAnsi="Arial" w:cs="Arial"/>
+          <w:sz w:val="24"/>
+          <w:szCs w:val="24"/>
+        </w:rPr>
+        <w:t xml:space="preserve">, </w:t>
       </w:r>
     </w:p>
     <w:p>
@@ -229,7 +257,25 @@
           <w:sz w:val="24"/>
           <w:szCs w:val="24"/>
         </w:rPr>
-        <w:t xml:space="preserve">as a NeuroResource </w:t>
+        <w:t xml:space="preserve">as a </w:t>
+      </w:r>
+      <w:proofErr w:type="spellStart"/>
+      <w:r>
+        <w:rPr>
+          <w:rFonts w:ascii="Arial" w:hAnsi="Arial" w:cs="Arial"/>
+          <w:sz w:val="24"/>
+          <w:szCs w:val="24"/>
+        </w:rPr>
+        <w:t>NeuroResource</w:t>
+      </w:r>
+      <w:proofErr w:type="spellEnd"/>
+      <w:r>
+        <w:rPr>
+          <w:rFonts w:ascii="Arial" w:hAnsi="Arial" w:cs="Arial"/>
+          <w:sz w:val="24"/>
+          <w:szCs w:val="24"/>
+        </w:rPr>
+        <w:t xml:space="preserve"> </w:t>
       </w:r>
       <w:r>
         <w:rPr>
@@ -521,7 +567,7 @@
           <w:sz w:val="24"/>
           <w:szCs w:val="24"/>
         </w:rPr>
-        <w:t>capture</w:t>
+        <w:t>characterize</w:t>
       </w:r>
       <w:r>
         <w:rPr>
@@ -585,7 +631,17 @@
           <w:sz w:val="24"/>
           <w:szCs w:val="24"/>
         </w:rPr>
-        <w:t>-photon optogenetic stimulation. Our method also show robust performance under various experimental conditions.</w:t>
+        <w:t>-photon optogenetic stimulation. Our method also</w:t>
+      </w:r>
+      <w:bookmarkStart w:id="0" w:name="_GoBack"/>
+      <w:bookmarkEnd w:id="0"/>
+      <w:r>
+        <w:rPr>
+          <w:rFonts w:ascii="Arial" w:hAnsi="Arial" w:cs="Arial"/>
+          <w:sz w:val="24"/>
+          <w:szCs w:val="24"/>
+        </w:rPr>
+        <w:t xml:space="preserve"> show robust performance under various experimental conditions.</w:t>
       </w:r>
     </w:p>
     <w:p>
@@ -1003,7 +1059,43 @@
           <w:sz w:val="24"/>
           <w:szCs w:val="24"/>
         </w:rPr>
-        <w:t xml:space="preserve"> Ed Bullmore, Olaf Sporns, </w:t>
+        <w:t xml:space="preserve"> Ed </w:t>
+      </w:r>
+      <w:proofErr w:type="spellStart"/>
+      <w:r>
+        <w:rPr>
+          <w:rFonts w:ascii="Arial" w:hAnsi="Arial" w:cs="Arial"/>
+          <w:sz w:val="24"/>
+          <w:szCs w:val="24"/>
+        </w:rPr>
+        <w:t>Bullmore</w:t>
+      </w:r>
+      <w:proofErr w:type="spellEnd"/>
+      <w:r>
+        <w:rPr>
+          <w:rFonts w:ascii="Arial" w:hAnsi="Arial" w:cs="Arial"/>
+          <w:sz w:val="24"/>
+          <w:szCs w:val="24"/>
+        </w:rPr>
+        <w:t xml:space="preserve">, Olaf </w:t>
+      </w:r>
+      <w:proofErr w:type="spellStart"/>
+      <w:r>
+        <w:rPr>
+          <w:rFonts w:ascii="Arial" w:hAnsi="Arial" w:cs="Arial"/>
+          <w:sz w:val="24"/>
+          <w:szCs w:val="24"/>
+        </w:rPr>
+        <w:t>Sporns</w:t>
+      </w:r>
+      <w:proofErr w:type="spellEnd"/>
+      <w:r>
+        <w:rPr>
+          <w:rFonts w:ascii="Arial" w:hAnsi="Arial" w:cs="Arial"/>
+          <w:sz w:val="24"/>
+          <w:szCs w:val="24"/>
+        </w:rPr>
+        <w:t xml:space="preserve">, </w:t>
       </w:r>
       <w:r>
         <w:rPr>
@@ -1027,7 +1119,25 @@
           <w:sz w:val="24"/>
           <w:szCs w:val="24"/>
         </w:rPr>
-        <w:t xml:space="preserve">, and William Bialek, who is specialized in </w:t>
+        <w:t xml:space="preserve">, and William </w:t>
+      </w:r>
+      <w:proofErr w:type="spellStart"/>
+      <w:r>
+        <w:rPr>
+          <w:rFonts w:ascii="Arial" w:hAnsi="Arial" w:cs="Arial"/>
+          <w:sz w:val="24"/>
+          <w:szCs w:val="24"/>
+        </w:rPr>
+        <w:t>Bialek</w:t>
+      </w:r>
+      <w:proofErr w:type="spellEnd"/>
+      <w:r>
+        <w:rPr>
+          <w:rFonts w:ascii="Arial" w:hAnsi="Arial" w:cs="Arial"/>
+          <w:sz w:val="24"/>
+          <w:szCs w:val="24"/>
+        </w:rPr>
+        <w:t xml:space="preserve">, who is specialized in </w:t>
       </w:r>
       <w:r>
         <w:rPr>
@@ -1037,8 +1147,6 @@
         </w:rPr>
         <w:t>network analysis</w:t>
       </w:r>
-      <w:bookmarkStart w:id="0" w:name="_GoBack"/>
-      <w:bookmarkEnd w:id="0"/>
       <w:r>
         <w:rPr>
           <w:rFonts w:ascii="Arial" w:hAnsi="Arial" w:cs="Arial"/>

</xml_diff>